<commit_message>
Add note referencing existing ECL IR documentation
Signed-off-by: Dan S. Camper <dan.camper@lexisnexisrisk.com>
</commit_message>
<xml_diff>
--- a/project_notes.docx
+++ b/project_notes.docx
@@ -205,6 +205,29 @@
       <w:proofErr w:type="spellEnd"/>
       <w:r>
         <w:t xml:space="preserve"> client-side command-line tool is being modified to emit an intermediate representation (IR) of parsed ECL.  This IR fully identifies attributes, functions, transforms, etc.  A tool will need to be written to parse the IR information and convert it into the DAGs.</w:t>
+      </w:r>
+    </w:p>
+    <w:p/>
+    <w:p>
+      <w:r>
+        <w:t>2022-02-08:  Existing documentation on the ECL IR format can be found at the top of the C++ source code file</w:t>
+      </w:r>
+      <w:r>
+        <w:t xml:space="preserve"> </w:t>
+      </w:r>
+      <w:r>
+        <w:t>ecl/</w:t>
+      </w:r>
+      <w:proofErr w:type="spellStart"/>
+      <w:r>
+        <w:t>hql</w:t>
+      </w:r>
+      <w:proofErr w:type="spellEnd"/>
+      <w:r>
+        <w:t>/hqlir.cpp</w:t>
+      </w:r>
+      <w:r>
+        <w:t>.</w:t>
       </w:r>
     </w:p>
     <w:p/>

</xml_diff>